<commit_message>
[add]  report for application (2nd problem)
</commit_message>
<xml_diff>
--- a/interpolation_report.docx
+++ b/interpolation_report.docx
@@ -2142,8 +2142,6 @@
           <w:sz w:val="24"/>
         </w:rPr>
       </w:pPr>
-      <w:bookmarkStart w:id="0" w:name="_GoBack"/>
-      <w:bookmarkEnd w:id="0"/>
     </w:p>
     <w:p>
       <w:pPr>
@@ -3046,373 +3044,592 @@
     </w:p>
     <w:p>
       <w:pPr>
+        <w:ind w:firstLine="105"/>
+        <w:rPr>
+          <w:rStyle w:val="fontstyle01"/>
+        </w:rPr>
+      </w:pPr>
+      <w:r>
+        <w:rPr>
+          <w:rStyle w:val="fontstyle01"/>
+        </w:rPr>
+        <w:t>3.</w:t>
+      </w:r>
+      <w:r>
+        <w:rPr>
+          <w:rStyle w:val="fontstyle01"/>
+        </w:rPr>
+        <w:t>2</w:t>
+      </w:r>
+      <w:r>
+        <w:rPr>
+          <w:rStyle w:val="fontstyle01"/>
+        </w:rPr>
+        <w:t xml:space="preserve"> </w:t>
+      </w:r>
+      <w:r>
+        <w:rPr>
+          <w:rStyle w:val="fontstyle01"/>
+        </w:rPr>
+        <w:t>Application of</w:t>
+      </w:r>
+      <w:r>
+        <w:rPr>
+          <w:rStyle w:val="fontstyle01"/>
+        </w:rPr>
+        <w:t xml:space="preserve"> </w:t>
+      </w:r>
+      <w:r>
+        <w:rPr>
+          <w:rStyle w:val="fontstyle01"/>
+        </w:rPr>
+        <w:t>Interpolation</w:t>
+      </w:r>
+    </w:p>
+    <w:p>
+      <w:pPr>
+        <w:rPr>
+          <w:color w:val="000000" w:themeColor="text1"/>
+        </w:rPr>
+      </w:pPr>
+      <w:r>
+        <w:rPr>
+          <w:color w:val="000000" w:themeColor="text1"/>
+        </w:rPr>
+        <w:t>xi=[1885, 1895, 1905, 1915, 1925, 1935, 1945, 1955, 1965, 1975, 1985, 1995] ;</w:t>
+      </w:r>
+    </w:p>
+    <w:p>
+      <w:pPr>
+        <w:rPr>
+          <w:color w:val="000000" w:themeColor="text1"/>
+        </w:rPr>
+      </w:pPr>
+      <w:r>
+        <w:rPr>
+          <w:color w:val="000000" w:themeColor="text1"/>
+        </w:rPr>
+        <w:t>fi=[56.70, 56.72, 56.87,56.89, 57.01,57.21, 57.28, 57.18, 57.12, 57.22, 57.65, 57.89] ;</w:t>
+      </w:r>
+    </w:p>
+    <w:p>
+      <w:pPr>
+        <w:rPr>
+          <w:color w:val="000000" w:themeColor="text1"/>
+        </w:rPr>
+      </w:pPr>
+      <w:r>
+        <w:rPr>
+          <w:color w:val="000000" w:themeColor="text1"/>
+        </w:rPr>
+        <w:t>N=200;</w:t>
+      </w:r>
+    </w:p>
+    <w:p>
+      <w:pPr>
+        <w:rPr>
+          <w:color w:val="000000" w:themeColor="text1"/>
+        </w:rPr>
+      </w:pPr>
+    </w:p>
+    <w:p>
+      <w:pPr>
+        <w:rPr>
+          <w:color w:val="000000" w:themeColor="text1"/>
+        </w:rPr>
+      </w:pPr>
+      <w:r>
+        <w:rPr>
+          <w:color w:val="000000" w:themeColor="text1"/>
+        </w:rPr>
+        <w:t>-</w:t>
+      </w:r>
+      <w:r>
+        <w:rPr>
+          <w:rFonts w:ascii="CMR12" w:hAnsi="CMR12"/>
+          <w:color w:val="000000"/>
+          <w:sz w:val="24"/>
+          <w:szCs w:val="24"/>
+        </w:rPr>
+        <w:t>interpolation</w:t>
+      </w:r>
+      <w:r>
+        <w:rPr>
+          <w:rFonts w:ascii="CMR12" w:hAnsi="CMR12"/>
+          <w:color w:val="000000"/>
+          <w:sz w:val="24"/>
+          <w:szCs w:val="24"/>
+        </w:rPr>
+        <w:t xml:space="preserve"> </w:t>
+      </w:r>
+      <w:r>
+        <w:rPr>
+          <w:rFonts w:ascii="CMR12" w:hAnsi="CMR12"/>
+          <w:color w:val="000000"/>
+          <w:sz w:val="24"/>
+          <w:szCs w:val="24"/>
+        </w:rPr>
+        <w:t>(prediction of data values inside the interval of data points)</w:t>
+      </w:r>
+    </w:p>
+    <w:p>
+      <w:pPr>
+        <w:autoSpaceDE w:val="0"/>
+        <w:autoSpaceDN w:val="0"/>
+        <w:adjustRightInd w:val="0"/>
+        <w:spacing w:after="0" w:line="240" w:lineRule="auto"/>
+        <w:rPr>
+          <w:color w:val="000000" w:themeColor="text1"/>
+        </w:rPr>
+      </w:pPr>
+      <w:r>
+        <w:rPr>
+          <w:color w:val="000000" w:themeColor="text1"/>
+        </w:rPr>
+        <w:t xml:space="preserve">For </w:t>
+      </w:r>
+      <w:r>
+        <w:rPr>
+          <w:rFonts w:ascii="Courier New" w:hAnsi="Courier New" w:cs="Courier New"/>
+          <w:color w:val="000000"/>
+          <w:sz w:val="20"/>
+          <w:szCs w:val="20"/>
+        </w:rPr>
+        <w:t>1903 1941 1963 1969 1976 1989 1999</w:t>
+      </w:r>
+      <w:r>
+        <w:rPr>
+          <w:rFonts w:ascii="Courier New" w:hAnsi="Courier New" w:cs="Courier New"/>
+          <w:color w:val="000000"/>
+          <w:sz w:val="20"/>
+          <w:szCs w:val="20"/>
+        </w:rPr>
+        <w:t xml:space="preserve"> years data, predicted average temperature is as follow. </w:t>
+      </w:r>
+    </w:p>
+    <w:p>
+      <w:pPr>
+        <w:rPr>
+          <w:color w:val="000000" w:themeColor="text1"/>
+        </w:rPr>
+      </w:pPr>
+      <w:r>
+        <w:rPr>
+          <w:color w:val="000000" w:themeColor="text1"/>
+        </w:rPr>
+        <w:t>y_pred =  56.8590   57.2777   57.1198   57.1400   57.2411   57.9739   55.7024</w:t>
+      </w:r>
+    </w:p>
+    <w:p>
+      <w:pPr>
+        <w:autoSpaceDE w:val="0"/>
+        <w:autoSpaceDN w:val="0"/>
+        <w:adjustRightInd w:val="0"/>
+        <w:spacing w:after="0" w:line="240" w:lineRule="auto"/>
+        <w:rPr>
+          <w:rFonts w:ascii="Courier New" w:hAnsi="Courier New" w:cs="Courier New"/>
+          <w:color w:val="000000"/>
+          <w:sz w:val="20"/>
+          <w:szCs w:val="20"/>
+        </w:rPr>
+      </w:pPr>
+      <w:r>
+        <w:rPr>
+          <w:color w:val="000000" w:themeColor="text1"/>
+        </w:rPr>
+        <w:t xml:space="preserve">and Real Values  are </w:t>
+      </w:r>
+      <w:r>
+        <w:rPr>
+          <w:rFonts w:ascii="Courier New" w:hAnsi="Courier New" w:cs="Courier New"/>
+          <w:color w:val="000000"/>
+          <w:sz w:val="20"/>
+          <w:szCs w:val="20"/>
+        </w:rPr>
+        <w:t>56.71 57.40 57.25 57.20 56.79 57.69 57.97</w:t>
+      </w:r>
+    </w:p>
+    <w:p>
+      <w:pPr>
+        <w:autoSpaceDE w:val="0"/>
+        <w:autoSpaceDN w:val="0"/>
+        <w:adjustRightInd w:val="0"/>
+        <w:spacing w:after="0" w:line="240" w:lineRule="auto"/>
+        <w:rPr>
+          <w:color w:val="000000" w:themeColor="text1"/>
+        </w:rPr>
+      </w:pPr>
+      <w:r>
+        <w:rPr>
+          <w:rFonts w:ascii="Courier New" w:hAnsi="Courier New" w:cs="Courier New"/>
+          <w:color w:val="000000"/>
+          <w:sz w:val="20"/>
+          <w:szCs w:val="20"/>
+        </w:rPr>
+        <w:t xml:space="preserve">and </w:t>
+      </w:r>
+      <w:r>
+        <w:rPr>
+          <w:color w:val="000000" w:themeColor="text1"/>
+        </w:rPr>
+        <w:t>Interpolation error</w:t>
+      </w:r>
+      <w:r>
+        <w:rPr>
+          <w:color w:val="000000" w:themeColor="text1"/>
+        </w:rPr>
+        <w:t xml:space="preserve"> = </w:t>
+      </w:r>
+      <w:r>
+        <w:rPr>
+          <w:color w:val="000000" w:themeColor="text1"/>
+        </w:rPr>
+        <w:t xml:space="preserve"> </w:t>
+      </w:r>
+      <w:r>
+        <w:rPr>
+          <w:color w:val="000000" w:themeColor="text1"/>
+        </w:rPr>
+        <w:t>2.2676</w:t>
+      </w:r>
+    </w:p>
+    <w:p>
+      <w:pPr>
+        <w:autoSpaceDE w:val="0"/>
+        <w:autoSpaceDN w:val="0"/>
+        <w:adjustRightInd w:val="0"/>
+        <w:spacing w:after="0" w:line="240" w:lineRule="auto"/>
+        <w:rPr>
+          <w:color w:val="000000" w:themeColor="text1"/>
+        </w:rPr>
+      </w:pPr>
+    </w:p>
+    <w:p>
+      <w:pPr>
+        <w:autoSpaceDE w:val="0"/>
+        <w:autoSpaceDN w:val="0"/>
+        <w:adjustRightInd w:val="0"/>
+        <w:spacing w:after="0" w:line="240" w:lineRule="auto"/>
+      </w:pPr>
+      <w:r>
+        <w:rPr>
+          <w:color w:val="000000" w:themeColor="text1"/>
+        </w:rPr>
+        <w:t xml:space="preserve">- </w:t>
+      </w:r>
+      <w:r>
+        <w:rPr>
+          <w:rFonts w:ascii="CMR12" w:hAnsi="CMR12"/>
+          <w:color w:val="000000"/>
+          <w:sz w:val="24"/>
+          <w:szCs w:val="24"/>
+        </w:rPr>
+        <w:t>extrapolation (prediction of data values outside the interval of data points).</w:t>
+      </w:r>
+    </w:p>
+    <w:p>
+      <w:pPr>
+        <w:rPr>
+          <w:color w:val="000000" w:themeColor="text1"/>
+        </w:rPr>
+      </w:pPr>
+      <w:r>
+        <w:rPr>
+          <w:color w:val="000000" w:themeColor="text1"/>
+        </w:rPr>
+        <w:t>2009 year predict temperature = 9.5779</w:t>
+      </w:r>
+    </w:p>
+    <w:p>
+      <w:pPr>
+        <w:rPr>
+          <w:color w:val="000000" w:themeColor="text1"/>
+        </w:rPr>
+      </w:pPr>
+      <w:r>
+        <w:rPr>
+          <w:color w:val="000000" w:themeColor="text1"/>
+        </w:rPr>
+        <w:lastRenderedPageBreak/>
+        <w:t>2026 year predict temperature = -1056.972</w:t>
+      </w:r>
+    </w:p>
+    <w:p>
+      <w:pPr>
+        <w:jc w:val="center"/>
+        <w:rPr>
+          <w:color w:val="000000" w:themeColor="text1"/>
+        </w:rPr>
+      </w:pPr>
+      <w:r>
+        <w:rPr>
+          <w:color w:val="000000" w:themeColor="text1"/>
+        </w:rPr>
+        <w:t>Interpolation polynomial p(x)</w:t>
+      </w:r>
+    </w:p>
+    <w:p>
+      <w:pPr>
+        <w:jc w:val="center"/>
+        <w:rPr>
+          <w:color w:val="000000" w:themeColor="text1"/>
+        </w:rPr>
+      </w:pPr>
+      <w:r>
+        <w:rPr>
+          <w:noProof/>
+          <w:color w:val="000000" w:themeColor="text1"/>
+        </w:rPr>
+        <w:drawing>
+          <wp:inline distT="0" distB="0" distL="0" distR="0" wp14:anchorId="422493DA" wp14:editId="72B8BBB1">
+            <wp:extent cx="4190338" cy="3216412"/>
+            <wp:effectExtent l="0" t="0" r="0" b="0"/>
+            <wp:docPr id="11" name="Picture 11"/>
+            <wp:cNvGraphicFramePr>
+              <a:graphicFrameLocks xmlns:a="http://schemas.openxmlformats.org/drawingml/2006/main" noChangeAspect="1"/>
+            </wp:cNvGraphicFramePr>
+            <a:graphic xmlns:a="http://schemas.openxmlformats.org/drawingml/2006/main">
+              <a:graphicData uri="http://schemas.openxmlformats.org/drawingml/2006/picture">
+                <pic:pic xmlns:pic="http://schemas.openxmlformats.org/drawingml/2006/picture">
+                  <pic:nvPicPr>
+                    <pic:cNvPr id="1" name=""/>
+                    <pic:cNvPicPr/>
+                  </pic:nvPicPr>
+                  <pic:blipFill>
+                    <a:blip r:embed="rId15"/>
+                    <a:stretch>
+                      <a:fillRect/>
+                    </a:stretch>
+                  </pic:blipFill>
+                  <pic:spPr>
+                    <a:xfrm>
+                      <a:off x="0" y="0"/>
+                      <a:ext cx="4228489" cy="3245696"/>
+                    </a:xfrm>
+                    <a:prstGeom prst="rect">
+                      <a:avLst/>
+                    </a:prstGeom>
+                  </pic:spPr>
+                </pic:pic>
+              </a:graphicData>
+            </a:graphic>
+          </wp:inline>
+        </w:drawing>
+      </w:r>
+    </w:p>
+    <w:p>
+      <w:pPr>
+        <w:jc w:val="center"/>
+        <w:rPr>
+          <w:color w:val="000000" w:themeColor="text1"/>
+        </w:rPr>
+      </w:pPr>
+      <w:bookmarkStart w:id="0" w:name="_GoBack"/>
+      <w:bookmarkEnd w:id="0"/>
+    </w:p>
+    <w:p>
+      <w:pPr>
+        <w:ind w:firstLine="105"/>
+        <w:rPr>
+          <w:rStyle w:val="fontstyle01"/>
+        </w:rPr>
+      </w:pPr>
+      <w:r>
+        <w:rPr>
+          <w:rFonts w:ascii="NimbusRomNo9L-Regu" w:hAnsi="NimbusRomNo9L-Regu"/>
+          <w:color w:val="000000"/>
+        </w:rPr>
+        <w:t>Accordingly the error in</w:t>
+      </w:r>
+      <w:r>
+        <w:rPr>
+          <w:rFonts w:ascii="NimbusRomNo9L-Regu" w:hAnsi="NimbusRomNo9L-Regu"/>
+          <w:color w:val="000000"/>
+        </w:rPr>
+        <w:t xml:space="preserve"> </w:t>
+      </w:r>
+      <w:r>
+        <w:rPr>
+          <w:rFonts w:ascii="NimbusRomNo9L-Regu" w:hAnsi="NimbusRomNo9L-Regu"/>
+          <w:color w:val="000000"/>
+        </w:rPr>
+        <w:t xml:space="preserve">extrapolation, where </w:t>
+      </w:r>
+      <w:r>
+        <w:rPr>
+          <w:rFonts w:ascii="NimbusRomNo9L-ReguItal" w:hAnsi="NimbusRomNo9L-ReguItal"/>
+          <w:i/>
+          <w:iCs/>
+          <w:color w:val="000000"/>
+        </w:rPr>
+        <w:t xml:space="preserve">x </w:t>
+      </w:r>
+      <w:r>
+        <w:rPr>
+          <w:rFonts w:ascii="NimbusRomNo9L-Regu" w:hAnsi="NimbusRomNo9L-Regu"/>
+          <w:color w:val="000000"/>
+        </w:rPr>
+        <w:t xml:space="preserve">is outside </w:t>
+      </w:r>
+      <w:r>
+        <w:rPr>
+          <w:rFonts w:ascii="CMR10" w:hAnsi="CMR10"/>
+          <w:color w:val="000000"/>
+        </w:rPr>
+        <w:t>[</w:t>
+      </w:r>
+      <w:r>
+        <w:rPr>
+          <w:rFonts w:ascii="NimbusRomNo9L-ReguItal" w:hAnsi="NimbusRomNo9L-ReguItal"/>
+          <w:i/>
+          <w:iCs/>
+          <w:color w:val="000000"/>
+        </w:rPr>
+        <w:t>x</w:t>
+      </w:r>
+      <w:r>
+        <w:rPr>
+          <w:rFonts w:ascii="NimbusRomNo9L-Regu" w:hAnsi="NimbusRomNo9L-Regu"/>
+          <w:color w:val="000000"/>
+          <w:sz w:val="16"/>
+          <w:szCs w:val="16"/>
+        </w:rPr>
+        <w:t>0</w:t>
+      </w:r>
+      <w:r>
+        <w:rPr>
+          <w:rFonts w:ascii="CMMI10" w:hAnsi="CMMI10"/>
+          <w:i/>
+          <w:iCs/>
+          <w:color w:val="000000"/>
+        </w:rPr>
+        <w:t>;</w:t>
+      </w:r>
+      <w:r>
+        <w:rPr>
+          <w:rFonts w:ascii="NimbusRomNo9L-ReguItal" w:hAnsi="NimbusRomNo9L-ReguItal"/>
+          <w:i/>
+          <w:iCs/>
+          <w:color w:val="000000"/>
+        </w:rPr>
+        <w:t>x</w:t>
+      </w:r>
+      <w:r>
+        <w:rPr>
+          <w:rFonts w:ascii="NimbusRomNo9L-ReguItal" w:hAnsi="NimbusRomNo9L-ReguItal"/>
+          <w:i/>
+          <w:iCs/>
+          <w:color w:val="000000"/>
+          <w:sz w:val="16"/>
+          <w:szCs w:val="16"/>
+        </w:rPr>
+        <w:t>n</w:t>
+      </w:r>
+      <w:r>
+        <w:rPr>
+          <w:rFonts w:ascii="CMR10" w:hAnsi="CMR10"/>
+          <w:color w:val="000000"/>
+        </w:rPr>
+        <w:t>]</w:t>
+      </w:r>
+      <w:r>
+        <w:rPr>
+          <w:rFonts w:ascii="NimbusRomNo9L-Regu" w:hAnsi="NimbusRomNo9L-Regu"/>
+          <w:color w:val="000000"/>
+        </w:rPr>
+        <w:t xml:space="preserve">, grows sharply as </w:t>
+      </w:r>
+      <w:r>
+        <w:rPr>
+          <w:rFonts w:ascii="NimbusRomNo9L-ReguItal" w:hAnsi="NimbusRomNo9L-ReguItal"/>
+          <w:i/>
+          <w:iCs/>
+          <w:color w:val="000000"/>
+        </w:rPr>
+        <w:t xml:space="preserve">x </w:t>
+      </w:r>
+      <w:r>
+        <w:rPr>
+          <w:rFonts w:ascii="NimbusRomNo9L-Regu" w:hAnsi="NimbusRomNo9L-Regu"/>
+          <w:color w:val="000000"/>
+        </w:rPr>
+        <w:t>moves out away from</w:t>
+      </w:r>
+      <w:r>
+        <w:rPr>
+          <w:rFonts w:ascii="NimbusRomNo9L-Regu" w:hAnsi="NimbusRomNo9L-Regu"/>
+          <w:color w:val="000000"/>
+        </w:rPr>
+        <w:t xml:space="preserve"> </w:t>
+      </w:r>
+      <w:r>
+        <w:rPr>
+          <w:rFonts w:ascii="NimbusRomNo9L-Regu" w:hAnsi="NimbusRomNo9L-Regu"/>
+          <w:color w:val="000000"/>
+        </w:rPr>
+        <w:t xml:space="preserve">the ending nodes </w:t>
+      </w:r>
+      <w:r>
+        <w:rPr>
+          <w:rFonts w:ascii="NimbusRomNo9L-ReguItal" w:hAnsi="NimbusRomNo9L-ReguItal"/>
+          <w:i/>
+          <w:iCs/>
+          <w:color w:val="000000"/>
+        </w:rPr>
+        <w:t>x</w:t>
+      </w:r>
+      <w:r>
+        <w:rPr>
+          <w:rFonts w:ascii="NimbusRomNo9L-Regu" w:hAnsi="NimbusRomNo9L-Regu"/>
+          <w:color w:val="000000"/>
+          <w:sz w:val="16"/>
+          <w:szCs w:val="16"/>
+        </w:rPr>
+        <w:t xml:space="preserve">0 </w:t>
+      </w:r>
+      <w:r>
+        <w:rPr>
+          <w:rFonts w:ascii="NimbusRomNo9L-Regu" w:hAnsi="NimbusRomNo9L-Regu"/>
+          <w:color w:val="000000"/>
+        </w:rPr>
+        <w:t xml:space="preserve">and </w:t>
+      </w:r>
+      <w:r>
+        <w:rPr>
+          <w:rFonts w:ascii="NimbusRomNo9L-ReguItal" w:hAnsi="NimbusRomNo9L-ReguItal"/>
+          <w:i/>
+          <w:iCs/>
+          <w:color w:val="000000"/>
+        </w:rPr>
+        <w:t>x</w:t>
+      </w:r>
+      <w:r>
+        <w:rPr>
+          <w:rFonts w:ascii="NimbusRomNo9L-ReguItal" w:hAnsi="NimbusRomNo9L-ReguItal"/>
+          <w:i/>
+          <w:iCs/>
+          <w:color w:val="000000"/>
+          <w:sz w:val="16"/>
+          <w:szCs w:val="16"/>
+        </w:rPr>
+        <w:t>n</w:t>
+      </w:r>
+      <w:r>
+        <w:rPr>
+          <w:rFonts w:ascii="NimbusRomNo9L-Regu" w:hAnsi="NimbusRomNo9L-Regu"/>
+          <w:color w:val="000000"/>
+        </w:rPr>
+        <w:t>. So extrapolation may not be reliable, and we should avoid it if possible.</w:t>
+      </w:r>
+    </w:p>
+    <w:p>
+      <w:pPr>
+        <w:ind w:left="540"/>
         <w:rPr>
           <w:rStyle w:val="fontstyle01"/>
           <w:rFonts w:hint="eastAsia"/>
         </w:rPr>
       </w:pPr>
-      <w:r>
-        <w:rPr>
-          <w:rStyle w:val="fontstyle01"/>
-        </w:rPr>
-        <w:t xml:space="preserve">4. </w:t>
-      </w:r>
-      <w:r>
-        <w:rPr>
-          <w:rStyle w:val="fontstyle01"/>
-        </w:rPr>
-        <w:t>Explanation of results, answers to questions.</w:t>
-      </w:r>
-    </w:p>
-    <w:p>
-      <w:pPr>
-        <w:ind w:left="360"/>
-        <w:rPr>
-          <w:rStyle w:val="fontstyle01"/>
-          <w:rFonts w:hint="eastAsia"/>
-        </w:rPr>
-      </w:pPr>
-      <w:r>
-        <w:rPr>
-          <w:rStyle w:val="fontstyle01"/>
-          <w:rFonts w:hint="eastAsia"/>
-        </w:rPr>
-        <w:t>N</w:t>
-      </w:r>
-      <w:r>
-        <w:rPr>
-          <w:rStyle w:val="fontstyle01"/>
-        </w:rPr>
-        <w:t>ewton</w:t>
-      </w:r>
-      <w:r>
-        <w:rPr>
-          <w:rStyle w:val="fontstyle01"/>
-        </w:rPr>
-        <w:t xml:space="preserve"> algorithm</w:t>
-      </w:r>
-      <w:r>
-        <w:rPr>
-          <w:rStyle w:val="fontstyle01"/>
-        </w:rPr>
-        <w:t xml:space="preserve"> give different result according to initial guess.</w:t>
-      </w:r>
-    </w:p>
-    <w:p>
-      <w:pPr>
-        <w:ind w:left="360"/>
-        <w:rPr>
-          <w:rStyle w:val="fontstyle01"/>
-          <w:rFonts w:hint="eastAsia"/>
-        </w:rPr>
-      </w:pPr>
-      <w:r>
-        <w:rPr>
-          <w:rStyle w:val="fontstyle01"/>
-        </w:rPr>
-        <w:t>Initial Guess = -3 =&gt; root = -1</w:t>
-      </w:r>
-    </w:p>
-    <w:p>
-      <w:pPr>
-        <w:ind w:left="360"/>
-        <w:rPr>
-          <w:rStyle w:val="fontstyle01"/>
-          <w:rFonts w:hint="eastAsia"/>
-        </w:rPr>
-      </w:pPr>
-      <w:r>
-        <w:rPr>
-          <w:rStyle w:val="fontstyle01"/>
-        </w:rPr>
-        <w:t>Initial Guess =</w:t>
-      </w:r>
-      <w:r>
-        <w:rPr>
-          <w:rStyle w:val="fontstyle01"/>
-        </w:rPr>
-        <w:t xml:space="preserve"> -1</w:t>
-      </w:r>
-      <w:r>
-        <w:rPr>
-          <w:rStyle w:val="fontstyle01"/>
-        </w:rPr>
-        <w:t xml:space="preserve"> =&gt; root = </w:t>
-      </w:r>
-      <w:r>
-        <w:rPr>
-          <w:rStyle w:val="fontstyle01"/>
-        </w:rPr>
-        <w:t>0</w:t>
-      </w:r>
-    </w:p>
-    <w:p>
-      <w:pPr>
-        <w:ind w:left="360"/>
-        <w:rPr>
-          <w:rStyle w:val="fontstyle01"/>
-          <w:rFonts w:hint="eastAsia"/>
-        </w:rPr>
-      </w:pPr>
-      <w:r>
-        <w:rPr>
-          <w:rStyle w:val="fontstyle01"/>
-        </w:rPr>
-        <w:t>Initial Guess = 2 =&gt; root = -1</w:t>
-      </w:r>
-    </w:p>
-    <w:p>
-      <w:pPr>
-        <w:ind w:left="360"/>
-        <w:rPr>
-          <w:rStyle w:val="fontstyle01"/>
-          <w:rFonts w:hint="eastAsia"/>
-        </w:rPr>
-      </w:pPr>
-      <w:r>
-        <w:rPr>
-          <w:rStyle w:val="fontstyle01"/>
-        </w:rPr>
-        <w:t xml:space="preserve">Initial Guess = 4 =&gt; root = </w:t>
-      </w:r>
-      <w:r>
-        <w:rPr>
-          <w:rStyle w:val="fontstyle01"/>
-        </w:rPr>
-        <w:t>3</w:t>
-      </w:r>
-    </w:p>
-    <w:p>
-      <w:pPr>
-        <w:ind w:left="360"/>
-        <w:rPr>
-          <w:rStyle w:val="fontstyle01"/>
-          <w:rFonts w:hint="eastAsia"/>
-        </w:rPr>
-      </w:pPr>
-    </w:p>
-    <w:p>
-      <w:pPr>
-        <w:ind w:left="360"/>
-        <w:rPr>
-          <w:rStyle w:val="fontstyle01"/>
-          <w:rFonts w:hint="eastAsia"/>
-        </w:rPr>
-      </w:pPr>
-      <w:r>
-        <w:rPr>
-          <w:rStyle w:val="fontstyle01"/>
-        </w:rPr>
-        <w:t xml:space="preserve">- </w:t>
-      </w:r>
-      <w:r>
-        <w:rPr>
-          <w:rStyle w:val="fontstyle01"/>
-        </w:rPr>
-        <w:t>How does the performance of Newton</w:t>
-      </w:r>
-      <w:r>
-        <w:rPr>
-          <w:rStyle w:val="fontstyle01"/>
-          <w:rFonts w:hint="eastAsia"/>
-        </w:rPr>
-        <w:t>’</w:t>
-      </w:r>
-      <w:r>
-        <w:rPr>
-          <w:rStyle w:val="fontstyle01"/>
-        </w:rPr>
-        <w:t>s method change as you vary the initial guess?</w:t>
-      </w:r>
-    </w:p>
-    <w:p>
-      <w:pPr>
-        <w:ind w:left="540"/>
-        <w:rPr>
-          <w:rStyle w:val="fontstyle01"/>
-          <w:rFonts w:hint="eastAsia"/>
-        </w:rPr>
-      </w:pPr>
-      <w:r>
-        <w:rPr>
-          <w:rStyle w:val="fontstyle01"/>
-        </w:rPr>
-        <w:t>When change initial guess, iteration count vary.</w:t>
-      </w:r>
-    </w:p>
-    <w:p>
-      <w:pPr>
-        <w:ind w:left="540"/>
-        <w:rPr>
-          <w:rStyle w:val="fontstyle01"/>
-          <w:rFonts w:hint="eastAsia"/>
-        </w:rPr>
-      </w:pPr>
-      <w:r>
-        <w:rPr>
-          <w:rStyle w:val="fontstyle01"/>
-          <w:rFonts w:hint="eastAsia"/>
-        </w:rPr>
-        <w:t>F</w:t>
-      </w:r>
-      <w:r>
-        <w:rPr>
-          <w:rStyle w:val="fontstyle01"/>
-        </w:rPr>
-        <w:t>or example, when start from 1, newton method find room at 21, 34 iterations.</w:t>
-      </w:r>
-    </w:p>
-    <w:p>
-      <w:pPr>
-        <w:ind w:left="540"/>
-        <w:rPr>
-          <w:rStyle w:val="fontstyle01"/>
-          <w:rFonts w:hint="eastAsia"/>
-        </w:rPr>
-      </w:pPr>
-      <w:r>
-        <w:rPr>
-          <w:rStyle w:val="fontstyle01"/>
-          <w:rFonts w:hint="eastAsia"/>
-        </w:rPr>
-        <w:lastRenderedPageBreak/>
-        <w:t>B</w:t>
-      </w:r>
-      <w:r>
-        <w:rPr>
-          <w:rStyle w:val="fontstyle01"/>
-        </w:rPr>
-        <w:t>ut if start from 2, algorithm terminates at 2 iterations.</w:t>
-      </w:r>
-    </w:p>
-    <w:p>
-      <w:pPr>
-        <w:ind w:left="360"/>
-        <w:rPr>
-          <w:rStyle w:val="fontstyle01"/>
-          <w:rFonts w:hint="eastAsia"/>
-        </w:rPr>
-      </w:pPr>
-      <w:r>
-        <w:rPr>
-          <w:rStyle w:val="fontstyle01"/>
-        </w:rPr>
-        <w:t>-</w:t>
-      </w:r>
-      <w:r>
-        <w:rPr>
-          <w:rStyle w:val="fontstyle01"/>
-        </w:rPr>
-        <w:t>How does Newton</w:t>
-      </w:r>
-      <w:r>
-        <w:rPr>
-          <w:rStyle w:val="fontstyle01"/>
-          <w:rFonts w:hint="eastAsia"/>
-        </w:rPr>
-        <w:t>’</w:t>
-      </w:r>
-      <w:r>
-        <w:rPr>
-          <w:rStyle w:val="fontstyle01"/>
-        </w:rPr>
-        <w:t>s method change as you vary the tolerance</w:t>
-      </w:r>
-      <w:r>
-        <w:rPr>
-          <w:rStyle w:val="fontstyle01"/>
-        </w:rPr>
-        <w:t>?</w:t>
-      </w:r>
-    </w:p>
-    <w:p>
-      <w:pPr>
-        <w:ind w:left="540"/>
-        <w:rPr>
-          <w:rStyle w:val="fontstyle01"/>
-          <w:rFonts w:hint="eastAsia"/>
-        </w:rPr>
-      </w:pPr>
-      <w:r>
-        <w:rPr>
-          <w:rStyle w:val="fontstyle01"/>
-        </w:rPr>
-        <w:t>The smaller tolerance is, the bigger iteration count is.</w:t>
-      </w:r>
-    </w:p>
-    <w:p>
-      <w:pPr>
-        <w:ind w:left="540"/>
-        <w:rPr>
-          <w:rStyle w:val="fontstyle01"/>
-          <w:rFonts w:hint="eastAsia"/>
-        </w:rPr>
-      </w:pPr>
-      <w:r>
-        <w:rPr>
-          <w:rStyle w:val="fontstyle01"/>
-          <w:rFonts w:hint="eastAsia"/>
-        </w:rPr>
-        <w:t>F</w:t>
-      </w:r>
-      <w:r>
-        <w:rPr>
-          <w:rStyle w:val="fontstyle01"/>
-        </w:rPr>
-        <w:t xml:space="preserve">or example, </w:t>
-      </w:r>
-      <w:r>
-        <w:rPr>
-          <w:rStyle w:val="fontstyle01"/>
-        </w:rPr>
-        <w:t xml:space="preserve">Initial guest = 1, tol = </w:t>
-      </w:r>
-      <w:r>
-        <w:rPr>
-          <w:rStyle w:val="fontstyle01"/>
-        </w:rPr>
-        <w:t>1e</w:t>
-      </w:r>
-      <w:r>
-        <w:rPr>
-          <w:rStyle w:val="fontstyle01"/>
-        </w:rPr>
-        <w:t>-</w:t>
-      </w:r>
-      <w:r>
-        <w:rPr>
-          <w:rStyle w:val="fontstyle01"/>
-        </w:rPr>
-        <w:t>6 requires 21 iterations.</w:t>
-      </w:r>
-    </w:p>
-    <w:p>
-      <w:pPr>
-        <w:ind w:left="540"/>
-        <w:rPr>
-          <w:rStyle w:val="fontstyle01"/>
-          <w:rFonts w:hint="eastAsia"/>
-        </w:rPr>
-      </w:pPr>
-      <w:r>
-        <w:rPr>
-          <w:rStyle w:val="fontstyle01"/>
-        </w:rPr>
-        <w:t xml:space="preserve"> </w:t>
-      </w:r>
-      <w:r>
-        <w:rPr>
-          <w:rStyle w:val="fontstyle01"/>
-          <w:rFonts w:hint="eastAsia"/>
-        </w:rPr>
-        <w:t>B</w:t>
-      </w:r>
-      <w:r>
-        <w:rPr>
-          <w:rStyle w:val="fontstyle01"/>
-        </w:rPr>
-        <w:t>ut when tol = 1e-10, it requires 34 iterations.</w:t>
-      </w:r>
     </w:p>
     <w:p>
       <w:pPr>
@@ -4070,7 +4287,6 @@
   <w:style w:type="character" w:default="1" w:styleId="DefaultParagraphFont">
     <w:name w:val="Default Paragraph Font"/>
     <w:uiPriority w:val="1"/>
-    <w:semiHidden/>
     <w:unhideWhenUsed/>
   </w:style>
   <w:style w:type="table" w:default="1" w:styleId="TableNormal">
@@ -4189,6 +4405,51 @@
       <w:sz w:val="28"/>
       <w:szCs w:val="32"/>
       <w:lang w:eastAsia="zh-CN"/>
+    </w:rPr>
+  </w:style>
+  <w:style w:type="character" w:customStyle="1" w:styleId="fontstyle31">
+    <w:name w:val="fontstyle31"/>
+    <w:basedOn w:val="DefaultParagraphFont"/>
+    <w:rsid w:val="00AC6EA2"/>
+    <w:rPr>
+      <w:rFonts w:ascii="NimbusRomNo9L-ReguItal" w:hAnsi="NimbusRomNo9L-ReguItal" w:hint="default"/>
+      <w:b w:val="0"/>
+      <w:bCs w:val="0"/>
+      <w:i/>
+      <w:iCs/>
+      <w:color w:val="000000"/>
+      <w:sz w:val="22"/>
+      <w:szCs w:val="22"/>
+    </w:rPr>
+  </w:style>
+  <w:style w:type="character" w:customStyle="1" w:styleId="fontstyle41">
+    <w:name w:val="fontstyle41"/>
+    <w:basedOn w:val="DefaultParagraphFont"/>
+    <w:rsid w:val="00AC6EA2"/>
+    <w:rPr>
+      <w:rFonts w:ascii="CMR10" w:hAnsi="CMR10" w:hint="default"/>
+      <w:b w:val="0"/>
+      <w:bCs w:val="0"/>
+      <w:i w:val="0"/>
+      <w:iCs w:val="0"/>
+      <w:color w:val="000000"/>
+      <w:sz w:val="22"/>
+      <w:szCs w:val="22"/>
+    </w:rPr>
+  </w:style>
+  <w:style w:type="character" w:customStyle="1" w:styleId="fontstyle51">
+    <w:name w:val="fontstyle51"/>
+    <w:basedOn w:val="DefaultParagraphFont"/>
+    <w:rsid w:val="00AC6EA2"/>
+    <w:rPr>
+      <w:rFonts w:ascii="CMMI10" w:hAnsi="CMMI10" w:hint="default"/>
+      <w:b w:val="0"/>
+      <w:bCs w:val="0"/>
+      <w:i/>
+      <w:iCs/>
+      <w:color w:val="000000"/>
+      <w:sz w:val="22"/>
+      <w:szCs w:val="22"/>
     </w:rPr>
   </w:style>
 </w:styles>

</xml_diff>